<commit_message>
att - add parameter save in newTable
</commit_message>
<xml_diff>
--- a/teste.docx
+++ b/teste.docx
@@ -4,7 +4,7 @@
   <w:body>
     <w:tbl>
       <w:tblPr>
-        <w:tblStyle w:val="TableGrid"/>
+        <w:tblStyle w:val="LightShading"/>
         <w:tblW w:type="auto" w:w="0"/>
         <w:tblLook w:firstColumn="1" w:firstRow="1" w:lastColumn="0" w:lastRow="0" w:noHBand="0" w:noVBand="1" w:val="04A0"/>
       </w:tblPr>
@@ -60,9 +60,6 @@
             <w:tcW w:type="dxa" w:w="2880"/>
           </w:tcPr>
           <w:p>
-            <w:pPr>
-              <w:jc w:val="center"/>
-            </w:pPr>
             <w:r>
               <w:t>1</w:t>
             </w:r>
@@ -73,9 +70,6 @@
             <w:tcW w:type="dxa" w:w="2880"/>
           </w:tcPr>
           <w:p>
-            <w:pPr>
-              <w:jc w:val="center"/>
-            </w:pPr>
             <w:r>
               <w:t>rua barão, 987</w:t>
             </w:r>
@@ -86,9 +80,6 @@
             <w:tcW w:type="dxa" w:w="2880"/>
           </w:tcPr>
           <w:p>
-            <w:pPr>
-              <w:jc w:val="center"/>
-            </w:pPr>
             <w:r>
               <w:t>Marcio da silva</w:t>
             </w:r>
@@ -101,9 +92,6 @@
             <w:tcW w:type="dxa" w:w="2880"/>
           </w:tcPr>
           <w:p>
-            <w:pPr>
-              <w:jc w:val="center"/>
-            </w:pPr>
             <w:r>
               <w:t>2</w:t>
             </w:r>
@@ -114,9 +102,6 @@
             <w:tcW w:type="dxa" w:w="2880"/>
           </w:tcPr>
           <w:p>
-            <w:pPr>
-              <w:jc w:val="center"/>
-            </w:pPr>
             <w:r>
               <w:t>rua trad, 67</w:t>
             </w:r>
@@ -127,9 +112,6 @@
             <w:tcW w:type="dxa" w:w="2880"/>
           </w:tcPr>
           <w:p>
-            <w:pPr>
-              <w:jc w:val="center"/>
-            </w:pPr>
             <w:r>
               <w:t>José silva</w:t>
             </w:r>
@@ -142,9 +124,6 @@
             <w:tcW w:type="dxa" w:w="2880"/>
           </w:tcPr>
           <w:p>
-            <w:pPr>
-              <w:jc w:val="center"/>
-            </w:pPr>
             <w:r>
               <w:t>3</w:t>
             </w:r>
@@ -155,9 +134,6 @@
             <w:tcW w:type="dxa" w:w="2880"/>
           </w:tcPr>
           <w:p>
-            <w:pPr>
-              <w:jc w:val="center"/>
-            </w:pPr>
             <w:r>
               <w:t>rua marcinho, 09</w:t>
             </w:r>
@@ -168,9 +144,6 @@
             <w:tcW w:type="dxa" w:w="2880"/>
           </w:tcPr>
           <w:p>
-            <w:pPr>
-              <w:jc w:val="center"/>
-            </w:pPr>
             <w:r>
               <w:t>Maria silva</w:t>
             </w:r>

</xml_diff>